<commit_message>
Design Model and Data Model Documentation
</commit_message>
<xml_diff>
--- a/Documentation/Project_Analysis_and_Design_Document.docx
+++ b/Documentation/Project_Analysis_and_Design_Document.docx
@@ -2679,6 +2679,8 @@
       <w:r>
         <w:rPr>
           <w:i/>
+          <w:noProof/>
+          <w:lang w:val="ro-RO" w:eastAsia="ro-RO"/>
         </w:rPr>
         <w:lastRenderedPageBreak/>
         <w:drawing>
@@ -2700,7 +2702,7 @@
                     <a:blip r:embed="rId10">
                       <a:extLst>
                         <a:ext uri="{28A0092B-C50C-407E-A947-70E740481C1C}">
-                          <a14:useLocalDpi xmlns="" xmlns:wpc="http://schemas.microsoft.com/office/word/2010/wordprocessingCanvas" xmlns:cx="http://schemas.microsoft.com/office/drawing/2014/chartex" xmlns:cx1="http://schemas.microsoft.com/office/drawing/2015/9/8/chartex" xmlns:cx2="http://schemas.microsoft.com/office/drawing/2015/10/21/chartex" xmlns:cx3="http://schemas.microsoft.com/office/drawing/2016/5/9/chartex" xmlns:cx4="http://schemas.microsoft.com/office/drawing/2016/5/10/chartex" xmlns:cx5="http://schemas.microsoft.com/office/drawing/2016/5/11/chartex" xmlns:cx6="http://schemas.microsoft.com/office/drawing/2016/5/12/chartex" xmlns:cx7="http://schemas.microsoft.com/office/drawing/2016/5/13/chartex" xmlns:cx8="http://schemas.microsoft.com/office/drawing/2016/5/14/chartex" xmlns:mc="http://schemas.openxmlformats.org/markup-compatibility/2006" xmlns:o="urn:schemas-microsoft-com:office:office" xmlns:v="urn:schemas-microsoft-com:vml" xmlns:wp14="http://schemas.microsoft.com/office/word/2010/wordprocessingDrawing" xmlns:w10="urn:schemas-microsoft-com:office:word" xmlns:w="http://schemas.openxmlformats.org/wordprocessingml/2006/main" xmlns:w14="http://schemas.microsoft.com/office/word/2010/wordml" xmlns:w15="http://schemas.microsoft.com/office/word/2012/wordml" xmlns:w16se="http://schemas.microsoft.com/office/word/2015/wordml/symex" xmlns:wpg="http://schemas.microsoft.com/office/word/2010/wordprocessingGroup" xmlns:wpi="http://schemas.microsoft.com/office/word/2010/wordprocessingInk" xmlns:wps="http://schemas.microsoft.com/office/word/2010/wordprocessingShape" xmlns:a14="http://schemas.microsoft.com/office/drawing/2010/main" val="0"/>
+                          <a14:useLocalDpi xmlns:a14="http://schemas.microsoft.com/office/drawing/2010/main" xmlns:wps="http://schemas.microsoft.com/office/word/2010/wordprocessingShape" xmlns:wpi="http://schemas.microsoft.com/office/word/2010/wordprocessingInk" xmlns:wpg="http://schemas.microsoft.com/office/word/2010/wordprocessingGroup" xmlns:w16se="http://schemas.microsoft.com/office/word/2015/wordml/symex" xmlns:w15="http://schemas.microsoft.com/office/word/2012/wordml" xmlns:w14="http://schemas.microsoft.com/office/word/2010/wordml" xmlns:w="http://schemas.openxmlformats.org/wordprocessingml/2006/main" xmlns:w10="urn:schemas-microsoft-com:office:word" xmlns:wp14="http://schemas.microsoft.com/office/word/2010/wordprocessingDrawing" xmlns:v="urn:schemas-microsoft-com:vml" xmlns:o="urn:schemas-microsoft-com:office:office" xmlns:mc="http://schemas.openxmlformats.org/markup-compatibility/2006" xmlns:cx8="http://schemas.microsoft.com/office/drawing/2016/5/14/chartex" xmlns:cx7="http://schemas.microsoft.com/office/drawing/2016/5/13/chartex" xmlns:cx6="http://schemas.microsoft.com/office/drawing/2016/5/12/chartex" xmlns:cx5="http://schemas.microsoft.com/office/drawing/2016/5/11/chartex" xmlns:cx4="http://schemas.microsoft.com/office/drawing/2016/5/10/chartex" xmlns:cx3="http://schemas.microsoft.com/office/drawing/2016/5/9/chartex" xmlns:cx2="http://schemas.microsoft.com/office/drawing/2015/10/21/chartex" xmlns:cx1="http://schemas.microsoft.com/office/drawing/2015/9/8/chartex" xmlns:cx="http://schemas.microsoft.com/office/drawing/2014/chartex" xmlns:wpc="http://schemas.microsoft.com/office/word/2010/wordprocessingCanvas" xmlns="" val="0"/>
                         </a:ext>
                       </a:extLst>
                     </a:blip>
@@ -3035,6 +3037,123 @@
       </w:r>
       <w:bookmarkEnd w:id="9"/>
     </w:p>
+    <w:p/>
+    <w:p>
+      <w:r>
+        <w:t>Sequence diagram for creating a sport event.</w:t>
+      </w:r>
+    </w:p>
+    <w:p>
+      <w:r>
+        <w:rPr>
+          <w:noProof/>
+          <w:lang w:val="ro-RO" w:eastAsia="ro-RO"/>
+        </w:rPr>
+        <w:drawing>
+          <wp:anchor distT="0" distB="0" distL="114300" distR="114300" simplePos="0" relativeHeight="251658240" behindDoc="0" locked="0" layoutInCell="1" allowOverlap="1">
+            <wp:simplePos x="0" y="0"/>
+            <wp:positionH relativeFrom="column">
+              <wp:posOffset>0</wp:posOffset>
+            </wp:positionH>
+            <wp:positionV relativeFrom="paragraph">
+              <wp:posOffset>195580</wp:posOffset>
+            </wp:positionV>
+            <wp:extent cx="5943600" cy="2705100"/>
+            <wp:effectExtent l="19050" t="0" r="0" b="0"/>
+            <wp:wrapSquare wrapText="bothSides"/>
+            <wp:docPr id="2" name="Picture 1" descr="SequenceDiagram.jpg"/>
+            <wp:cNvGraphicFramePr>
+              <a:graphicFrameLocks xmlns:a="http://schemas.openxmlformats.org/drawingml/2006/main" noChangeAspect="1"/>
+            </wp:cNvGraphicFramePr>
+            <a:graphic xmlns:a="http://schemas.openxmlformats.org/drawingml/2006/main">
+              <a:graphicData uri="http://schemas.openxmlformats.org/drawingml/2006/picture">
+                <pic:pic xmlns:pic="http://schemas.openxmlformats.org/drawingml/2006/picture">
+                  <pic:nvPicPr>
+                    <pic:cNvPr id="0" name="SequenceDiagram.jpg"/>
+                    <pic:cNvPicPr/>
+                  </pic:nvPicPr>
+                  <pic:blipFill>
+                    <a:blip r:embed="rId14"/>
+                    <a:stretch>
+                      <a:fillRect/>
+                    </a:stretch>
+                  </pic:blipFill>
+                  <pic:spPr>
+                    <a:xfrm>
+                      <a:off x="0" y="0"/>
+                      <a:ext cx="5943600" cy="2705100"/>
+                    </a:xfrm>
+                    <a:prstGeom prst="rect">
+                      <a:avLst/>
+                    </a:prstGeom>
+                  </pic:spPr>
+                </pic:pic>
+              </a:graphicData>
+            </a:graphic>
+          </wp:anchor>
+        </w:drawing>
+      </w:r>
+      <w:r>
+        <w:tab/>
+      </w:r>
+    </w:p>
+    <w:p/>
+    <w:p>
+      <w:r>
+        <w:t>Component diagram for going to a sport event.</w:t>
+      </w:r>
+    </w:p>
+    <w:p>
+      <w:r>
+        <w:rPr>
+          <w:noProof/>
+          <w:lang w:val="ro-RO" w:eastAsia="ro-RO"/>
+        </w:rPr>
+        <w:drawing>
+          <wp:anchor distT="0" distB="0" distL="114300" distR="114300" simplePos="0" relativeHeight="251659264" behindDoc="0" locked="0" layoutInCell="1" allowOverlap="1">
+            <wp:simplePos x="0" y="0"/>
+            <wp:positionH relativeFrom="column">
+              <wp:posOffset>66675</wp:posOffset>
+            </wp:positionH>
+            <wp:positionV relativeFrom="paragraph">
+              <wp:posOffset>219075</wp:posOffset>
+            </wp:positionV>
+            <wp:extent cx="5943600" cy="3238500"/>
+            <wp:effectExtent l="19050" t="0" r="0" b="0"/>
+            <wp:wrapSquare wrapText="bothSides"/>
+            <wp:docPr id="7" name="Picture 6" descr="CommunicationDiagram.jpg"/>
+            <wp:cNvGraphicFramePr>
+              <a:graphicFrameLocks xmlns:a="http://schemas.openxmlformats.org/drawingml/2006/main" noChangeAspect="1"/>
+            </wp:cNvGraphicFramePr>
+            <a:graphic xmlns:a="http://schemas.openxmlformats.org/drawingml/2006/main">
+              <a:graphicData uri="http://schemas.openxmlformats.org/drawingml/2006/picture">
+                <pic:pic xmlns:pic="http://schemas.openxmlformats.org/drawingml/2006/picture">
+                  <pic:nvPicPr>
+                    <pic:cNvPr id="0" name="CommunicationDiagram.jpg"/>
+                    <pic:cNvPicPr/>
+                  </pic:nvPicPr>
+                  <pic:blipFill>
+                    <a:blip r:embed="rId15"/>
+                    <a:stretch>
+                      <a:fillRect/>
+                    </a:stretch>
+                  </pic:blipFill>
+                  <pic:spPr>
+                    <a:xfrm>
+                      <a:off x="0" y="0"/>
+                      <a:ext cx="5943600" cy="3238500"/>
+                    </a:xfrm>
+                    <a:prstGeom prst="rect">
+                      <a:avLst/>
+                    </a:prstGeom>
+                  </pic:spPr>
+                </pic:pic>
+              </a:graphicData>
+            </a:graphic>
+          </wp:anchor>
+        </w:drawing>
+      </w:r>
+    </w:p>
     <w:p>
       <w:pPr>
         <w:ind w:left="709"/>
@@ -3043,13 +3162,24 @@
           <w:color w:val="943634"/>
         </w:rPr>
       </w:pPr>
-      <w:r>
+    </w:p>
+    <w:p>
+      <w:pPr>
+        <w:ind w:left="709"/>
         <w:rPr>
           <w:i/>
           <w:color w:val="943634"/>
         </w:rPr>
-        <w:t>[Create the interaction diagrams (1 sequence, 1 communication diagrams) for 2 relevant scenarios]</w:t>
-      </w:r>
+      </w:pPr>
+    </w:p>
+    <w:p>
+      <w:pPr>
+        <w:ind w:left="709"/>
+        <w:rPr>
+          <w:i/>
+          <w:color w:val="943634"/>
+        </w:rPr>
+      </w:pPr>
     </w:p>
     <w:p>
       <w:pPr>
@@ -3078,48 +3208,51 @@
       </w:r>
       <w:bookmarkEnd w:id="10"/>
     </w:p>
-    <w:p>
-      <w:pPr>
-        <w:ind w:left="709"/>
-        <w:rPr>
-          <w:i/>
-          <w:color w:val="943634"/>
-        </w:rPr>
-      </w:pPr>
-      <w:r>
-        <w:rPr>
-          <w:i/>
-          <w:color w:val="943634"/>
-        </w:rPr>
-        <w:t>[Create the</w:t>
-      </w:r>
-      <w:r>
-        <w:rPr>
-          <w:i/>
-          <w:color w:val="943634"/>
-        </w:rPr>
-        <w:t xml:space="preserve"> UML</w:t>
-      </w:r>
-      <w:r>
-        <w:rPr>
-          <w:i/>
-          <w:color w:val="943634"/>
-        </w:rPr>
-        <w:t xml:space="preserve"> class diagram; apply</w:t>
-      </w:r>
-      <w:r>
-        <w:rPr>
-          <w:i/>
-          <w:color w:val="943634"/>
-        </w:rPr>
-        <w:t xml:space="preserve"> GoF patterns</w:t>
-      </w:r>
-      <w:r>
-        <w:rPr>
-          <w:i/>
-          <w:color w:val="943634"/>
-        </w:rPr>
-        <w:t xml:space="preserve"> and motivate your choice]</w:t>
+    <w:p/>
+    <w:p>
+      <w:r>
+        <w:tab/>
+      </w:r>
+      <w:r>
+        <w:rPr>
+          <w:noProof/>
+          <w:lang w:val="ro-RO" w:eastAsia="ro-RO"/>
+        </w:rPr>
+        <w:drawing>
+          <wp:inline distT="0" distB="0" distL="0" distR="0">
+            <wp:extent cx="5943600" cy="4247515"/>
+            <wp:effectExtent l="19050" t="0" r="0" b="0"/>
+            <wp:docPr id="8" name="Picture 7" descr="ClassDiagram.jpg"/>
+            <wp:cNvGraphicFramePr>
+              <a:graphicFrameLocks xmlns:a="http://schemas.openxmlformats.org/drawingml/2006/main" noChangeAspect="1"/>
+            </wp:cNvGraphicFramePr>
+            <a:graphic xmlns:a="http://schemas.openxmlformats.org/drawingml/2006/main">
+              <a:graphicData uri="http://schemas.openxmlformats.org/drawingml/2006/picture">
+                <pic:pic xmlns:pic="http://schemas.openxmlformats.org/drawingml/2006/picture">
+                  <pic:nvPicPr>
+                    <pic:cNvPr id="0" name="ClassDiagram.jpg"/>
+                    <pic:cNvPicPr/>
+                  </pic:nvPicPr>
+                  <pic:blipFill>
+                    <a:blip r:embed="rId16"/>
+                    <a:stretch>
+                      <a:fillRect/>
+                    </a:stretch>
+                  </pic:blipFill>
+                  <pic:spPr>
+                    <a:xfrm>
+                      <a:off x="0" y="0"/>
+                      <a:ext cx="5943600" cy="4247515"/>
+                    </a:xfrm>
+                    <a:prstGeom prst="rect">
+                      <a:avLst/>
+                    </a:prstGeom>
+                  </pic:spPr>
+                </pic:pic>
+              </a:graphicData>
+            </a:graphic>
+          </wp:inline>
+        </w:drawing>
       </w:r>
     </w:p>
     <w:p>
@@ -3144,19 +3277,50 @@
       <w:bookmarkEnd w:id="11"/>
     </w:p>
     <w:p>
-      <w:pPr>
-        <w:ind w:left="709"/>
-        <w:rPr>
-          <w:i/>
-          <w:color w:val="943634"/>
-        </w:rPr>
-      </w:pPr>
-      <w:r>
-        <w:rPr>
-          <w:i/>
-          <w:color w:val="943634"/>
-        </w:rPr>
-        <w:t>[Create the data model for the system.]</w:t>
+      <w:r>
+        <w:tab/>
+      </w:r>
+      <w:r>
+        <w:rPr>
+          <w:noProof/>
+          <w:lang w:val="ro-RO" w:eastAsia="ro-RO"/>
+        </w:rPr>
+        <w:lastRenderedPageBreak/>
+        <w:drawing>
+          <wp:inline distT="0" distB="0" distL="0" distR="0">
+            <wp:extent cx="5940373" cy="4019550"/>
+            <wp:effectExtent l="19050" t="0" r="3227" b="0"/>
+            <wp:docPr id="9" name="Picture 8" descr="DataModel.png"/>
+            <wp:cNvGraphicFramePr>
+              <a:graphicFrameLocks xmlns:a="http://schemas.openxmlformats.org/drawingml/2006/main" noChangeAspect="1"/>
+            </wp:cNvGraphicFramePr>
+            <a:graphic xmlns:a="http://schemas.openxmlformats.org/drawingml/2006/main">
+              <a:graphicData uri="http://schemas.openxmlformats.org/drawingml/2006/picture">
+                <pic:pic xmlns:pic="http://schemas.openxmlformats.org/drawingml/2006/picture">
+                  <pic:nvPicPr>
+                    <pic:cNvPr id="0" name="DataModel.png"/>
+                    <pic:cNvPicPr/>
+                  </pic:nvPicPr>
+                  <pic:blipFill>
+                    <a:blip r:embed="rId17"/>
+                    <a:stretch>
+                      <a:fillRect/>
+                    </a:stretch>
+                  </pic:blipFill>
+                  <pic:spPr>
+                    <a:xfrm>
+                      <a:off x="0" y="0"/>
+                      <a:ext cx="5943600" cy="4021733"/>
+                    </a:xfrm>
+                    <a:prstGeom prst="rect">
+                      <a:avLst/>
+                    </a:prstGeom>
+                  </pic:spPr>
+                </pic:pic>
+              </a:graphicData>
+            </a:graphic>
+          </wp:inline>
+        </w:drawing>
       </w:r>
     </w:p>
     <w:p>
@@ -3474,6 +3638,7 @@
         <w:rPr>
           <w:rFonts w:ascii="Times New Roman" w:hAnsi="Times New Roman"/>
         </w:rPr>
+        <w:lastRenderedPageBreak/>
         <w:t>Future improvements</w:t>
       </w:r>
       <w:bookmarkEnd w:id="21"/>
@@ -3532,10 +3697,10 @@
     </w:p>
     <w:p/>
     <w:sectPr>
-      <w:headerReference w:type="default" r:id="rId14"/>
-      <w:footerReference w:type="default" r:id="rId15"/>
-      <w:headerReference w:type="first" r:id="rId16"/>
-      <w:footerReference w:type="first" r:id="rId17"/>
+      <w:headerReference w:type="default" r:id="rId18"/>
+      <w:footerReference w:type="default" r:id="rId19"/>
+      <w:headerReference w:type="first" r:id="rId20"/>
+      <w:footerReference w:type="first" r:id="rId21"/>
       <w:pgSz w:w="12240" w:h="15840" w:code="1"/>
       <w:pgMar w:top="1440" w:right="1440" w:bottom="1440" w:left="1440" w:header="720" w:footer="720" w:gutter="0"/>
       <w:cols w:space="720"/>
@@ -3702,7 +3867,7 @@
               <w:rStyle w:val="PageNumber"/>
               <w:noProof/>
             </w:rPr>
-            <w:t>8</w:t>
+            <w:t>11</w:t>
           </w:r>
           <w:r>
             <w:rPr>
@@ -3722,7 +3887,7 @@
                 <w:rStyle w:val="PageNumber"/>
                 <w:noProof/>
               </w:rPr>
-              <w:t>9</w:t>
+              <w:t>12</w:t>
             </w:r>
           </w:fldSimple>
         </w:p>

</xml_diff>